<commit_message>
Updated slides and activity for OSA3
</commit_message>
<xml_diff>
--- a/docs/materials/05-OperatingSystemsAbstractions/OSA3-A-Interrupts.docx
+++ b/docs/materials/05-OperatingSystemsAbstractions/OSA3-A-Interrupts.docx
@@ -323,7 +323,43 @@
         <w:rPr>
           <w:rFonts w:cstheme="minorHAnsi"/>
         </w:rPr>
-        <w:t xml:space="preserve"> memory, devices and the CPU), and protect its data structures and the processes from each other. </w:t>
+        <w:t xml:space="preserve"> memory, devices and the CPU), protect </w:t>
+      </w:r>
+      <w:r>
+        <w:rPr>
+          <w:rFonts w:cstheme="minorHAnsi"/>
+        </w:rPr>
+        <w:t xml:space="preserve">the OS </w:t>
+      </w:r>
+      <w:r>
+        <w:rPr>
+          <w:rFonts w:cstheme="minorHAnsi"/>
+        </w:rPr>
+        <w:t>data structures</w:t>
+      </w:r>
+      <w:r>
+        <w:rPr>
+          <w:rFonts w:cstheme="minorHAnsi"/>
+        </w:rPr>
+        <w:t xml:space="preserve"> from processes</w:t>
+      </w:r>
+      <w:r>
+        <w:rPr>
+          <w:rFonts w:cstheme="minorHAnsi"/>
+        </w:rPr>
+        <w:t xml:space="preserve"> and</w:t>
+      </w:r>
+      <w:r>
+        <w:rPr>
+          <w:rFonts w:cstheme="minorHAnsi"/>
+        </w:rPr>
+        <w:t xml:space="preserve"> protect</w:t>
+      </w:r>
+      <w:r>
+        <w:rPr>
+          <w:rFonts w:cstheme="minorHAnsi"/>
+        </w:rPr>
+        <w:t xml:space="preserve"> processes from each other. </w:t>
       </w:r>
       <w:r>
         <w:rPr>
@@ -359,7 +395,21 @@
         <w:rPr>
           <w:rFonts w:cstheme="minorHAnsi"/>
         </w:rPr>
-        <w:t xml:space="preserve">code (kernel mode) </w:t>
+        <w:t>code (</w:t>
+      </w:r>
+      <w:r>
+        <w:rPr>
+          <w:rFonts w:cstheme="minorHAnsi"/>
+          <w:i/>
+          <w:iCs/>
+        </w:rPr>
+        <w:t>kernel mode</w:t>
+      </w:r>
+      <w:r>
+        <w:rPr>
+          <w:rFonts w:cstheme="minorHAnsi"/>
+        </w:rPr>
+        <w:t xml:space="preserve">) </w:t>
       </w:r>
       <w:r>
         <w:rPr>
@@ -389,13 +439,109 @@
         <w:rPr>
           <w:rFonts w:cstheme="minorHAnsi"/>
         </w:rPr>
-        <w:t xml:space="preserve">(user mode) </w:t>
-      </w:r>
-      <w:r>
-        <w:rPr>
-          <w:rFonts w:cstheme="minorHAnsi"/>
-        </w:rPr>
-        <w:t xml:space="preserve">form the foundation for ensuring that the OS has the authority to enforce sharing and protection.  Then device interrupts, system calls and traps provide the mechanisms by which </w:t>
+        <w:t>(</w:t>
+      </w:r>
+      <w:r>
+        <w:rPr>
+          <w:rFonts w:cstheme="minorHAnsi"/>
+          <w:i/>
+          <w:iCs/>
+        </w:rPr>
+        <w:t>user mode</w:t>
+      </w:r>
+      <w:r>
+        <w:rPr>
+          <w:rFonts w:cstheme="minorHAnsi"/>
+        </w:rPr>
+        <w:t xml:space="preserve">) </w:t>
+      </w:r>
+      <w:r>
+        <w:rPr>
+          <w:rFonts w:cstheme="minorHAnsi"/>
+        </w:rPr>
+        <w:t>form the foundation for ensuring that the OS has the authority to enforce sharing and protection. Then</w:t>
+      </w:r>
+      <w:r>
+        <w:rPr>
+          <w:rFonts w:cstheme="minorHAnsi"/>
+        </w:rPr>
+        <w:t xml:space="preserve"> </w:t>
+      </w:r>
+      <w:r>
+        <w:rPr>
+          <w:rFonts w:cstheme="minorHAnsi"/>
+          <w:i/>
+          <w:iCs/>
+        </w:rPr>
+        <w:t>interrupts</w:t>
+      </w:r>
+      <w:r>
+        <w:rPr>
+          <w:rFonts w:cstheme="minorHAnsi"/>
+        </w:rPr>
+        <w:t xml:space="preserve"> (</w:t>
+      </w:r>
+      <w:proofErr w:type="gramStart"/>
+      <w:r>
+        <w:rPr>
+          <w:rFonts w:cstheme="minorHAnsi"/>
+        </w:rPr>
+        <w:t>i.e.</w:t>
+      </w:r>
+      <w:proofErr w:type="gramEnd"/>
+      <w:r>
+        <w:rPr>
+          <w:rFonts w:cstheme="minorHAnsi"/>
+        </w:rPr>
+        <w:t xml:space="preserve"> </w:t>
+      </w:r>
+      <w:r>
+        <w:rPr>
+          <w:rFonts w:cstheme="minorHAnsi"/>
+          <w:i/>
+          <w:iCs/>
+        </w:rPr>
+        <w:t>device interrupts</w:t>
+      </w:r>
+      <w:r>
+        <w:rPr>
+          <w:rFonts w:cstheme="minorHAnsi"/>
+        </w:rPr>
+        <w:t xml:space="preserve">, </w:t>
+      </w:r>
+      <w:r>
+        <w:rPr>
+          <w:rFonts w:cstheme="minorHAnsi"/>
+          <w:i/>
+          <w:iCs/>
+        </w:rPr>
+        <w:t>system calls</w:t>
+      </w:r>
+      <w:r>
+        <w:rPr>
+          <w:rFonts w:cstheme="minorHAnsi"/>
+        </w:rPr>
+        <w:t xml:space="preserve"> and </w:t>
+      </w:r>
+      <w:r>
+        <w:rPr>
+          <w:rFonts w:cstheme="minorHAnsi"/>
+          <w:i/>
+          <w:iCs/>
+        </w:rPr>
+        <w:t>traps</w:t>
+      </w:r>
+      <w:r>
+        <w:rPr>
+          <w:rFonts w:cstheme="minorHAnsi"/>
+        </w:rPr>
+        <w:t xml:space="preserve">) </w:t>
+      </w:r>
+      <w:r>
+        <w:rPr>
+          <w:rFonts w:cstheme="minorHAnsi"/>
+        </w:rPr>
+        <w:t xml:space="preserve">provide the mechanisms by which </w:t>
       </w:r>
       <w:r>
         <w:rPr>
@@ -407,7 +553,19 @@
         <w:rPr>
           <w:rFonts w:cstheme="minorHAnsi"/>
         </w:rPr>
-        <w:t xml:space="preserve"> and devices can request services that require the privileges only available to the OS </w:t>
+        <w:t xml:space="preserve"> and devices can request services that require the privileges </w:t>
+      </w:r>
+      <w:r>
+        <w:rPr>
+          <w:rFonts w:cstheme="minorHAnsi"/>
+        </w:rPr>
+        <w:t xml:space="preserve">that are </w:t>
+      </w:r>
+      <w:r>
+        <w:rPr>
+          <w:rFonts w:cstheme="minorHAnsi"/>
+        </w:rPr>
+        <w:t xml:space="preserve">only available to the OS </w:t>
       </w:r>
       <w:r>
         <w:rPr>
@@ -431,21 +589,7 @@
         <w:rPr>
           <w:rFonts w:cstheme="minorHAnsi"/>
         </w:rPr>
-        <w:t xml:space="preserve">will explore those ideas further and learn more about the mechanisms by which </w:t>
-      </w:r>
-      <w:proofErr w:type="gramStart"/>
-      <w:r>
-        <w:rPr>
-          <w:rFonts w:cstheme="minorHAnsi"/>
-        </w:rPr>
-        <w:t>interrupts</w:t>
-      </w:r>
-      <w:proofErr w:type="gramEnd"/>
-      <w:r>
-        <w:rPr>
-          <w:rFonts w:cstheme="minorHAnsi"/>
-        </w:rPr>
-        <w:t xml:space="preserve"> and system calls are handled.</w:t>
+        <w:t>will explore those ideas further and learn more about the mechanisms by which interrupts are handled.</w:t>
       </w:r>
     </w:p>
     <w:p/>
@@ -519,6 +663,7 @@
           <w:bottom w:val="thinThickThinSmallGap" w:sz="24" w:space="4" w:color="0070C0"/>
           <w:right w:val="thinThickThinSmallGap" w:sz="24" w:space="4" w:color="0070C0"/>
         </w:pBdr>
+        <w:ind w:left="360"/>
         <w:rPr>
           <w:rFonts w:cstheme="minorHAnsi"/>
         </w:rPr>
@@ -877,7 +1022,21 @@
         <w:t>explain</w:t>
       </w:r>
       <w:r>
-        <w:t xml:space="preserve"> the role of the operating system in sharing resources among the processes.</w:t>
+        <w:t xml:space="preserve"> the role of the operating system in sharing resources among the processes</w:t>
+      </w:r>
+      <w:r>
+        <w:t xml:space="preserve"> (</w:t>
+      </w:r>
+      <w:proofErr w:type="gramStart"/>
+      <w:r>
+        <w:t>e.g.</w:t>
+      </w:r>
+      <w:proofErr w:type="gramEnd"/>
+      <w:r>
+        <w:t xml:space="preserve"> like the media center staff allowing equipment to only be checked out for a limited time so that students can take turns using it)</w:t>
+      </w:r>
+      <w:r>
+        <w:t>.</w:t>
       </w:r>
     </w:p>
     <w:p>
@@ -895,20 +1054,21 @@
           <w:bottom w:val="thinThickThinSmallGap" w:sz="24" w:space="4" w:color="0070C0"/>
           <w:right w:val="thinThickThinSmallGap" w:sz="24" w:space="4" w:color="0070C0"/>
         </w:pBdr>
-        <w:rPr>
-          <w:rFonts w:cstheme="minorHAnsi"/>
-        </w:rPr>
-      </w:pPr>
-    </w:p>
-    <w:p>
-      <w:pPr>
         <w:ind w:left="360"/>
+        <w:rPr>
+          <w:rFonts w:cstheme="minorHAnsi"/>
+        </w:rPr>
       </w:pPr>
     </w:p>
     <w:p>
       <w:pPr>
         <w:ind w:left="360"/>
       </w:pPr>
+    </w:p>
+    <w:p>
+      <w:pPr>
+        <w:ind w:left="360"/>
+      </w:pPr>
       <w:r>
         <w:t xml:space="preserve">d. Use the elements of your metaphor from part b to </w:t>
       </w:r>
@@ -916,7 +1076,18 @@
         <w:t>explain</w:t>
       </w:r>
       <w:r>
-        <w:t xml:space="preserve"> the role of the operating system in protecting resources and processes from other processes.</w:t>
+        <w:t xml:space="preserve"> the role of the operating system in protecting resources and processes from other processes</w:t>
+      </w:r>
+      <w:r>
+        <w:t xml:space="preserve"> (</w:t>
+      </w:r>
+      <w:proofErr w:type="gramStart"/>
+      <w:r>
+        <w:t>i.e.</w:t>
+      </w:r>
+      <w:proofErr w:type="gramEnd"/>
+      <w:r>
+        <w:t xml:space="preserve"> like the media center staff ensuring that the student checking out a piece of equipment is authorized for its use.)</w:t>
       </w:r>
     </w:p>
     <w:p>
@@ -934,6 +1105,7 @@
           <w:bottom w:val="thinThickThinSmallGap" w:sz="24" w:space="4" w:color="0070C0"/>
           <w:right w:val="thinThickThinSmallGap" w:sz="24" w:space="4" w:color="0070C0"/>
         </w:pBdr>
+        <w:ind w:left="360"/>
         <w:rPr>
           <w:rFonts w:cstheme="minorHAnsi"/>
         </w:rPr>
@@ -971,7 +1143,31 @@
       </w:r>
       <w:proofErr w:type="gramEnd"/>
       <w:r>
-        <w:t xml:space="preserve"> like the password or keys to the store room in the college metaphor)</w:t>
+        <w:t xml:space="preserve"> like the password</w:t>
+      </w:r>
+      <w:r>
+        <w:t xml:space="preserve"> to the </w:t>
+      </w:r>
+      <w:r>
+        <w:t xml:space="preserve">media center </w:t>
+      </w:r>
+      <w:r>
+        <w:t>record keeping system</w:t>
+      </w:r>
+      <w:r>
+        <w:t xml:space="preserve"> or </w:t>
+      </w:r>
+      <w:r>
+        <w:t xml:space="preserve">the </w:t>
+      </w:r>
+      <w:r>
+        <w:t>keys to the store room</w:t>
+      </w:r>
+      <w:r>
+        <w:t>.</w:t>
+      </w:r>
+      <w:r>
+        <w:t>)</w:t>
       </w:r>
     </w:p>
     <w:p>
@@ -989,6 +1185,7 @@
           <w:bottom w:val="thinThickThinSmallGap" w:sz="24" w:space="4" w:color="0070C0"/>
           <w:right w:val="thinThickThinSmallGap" w:sz="24" w:space="4" w:color="0070C0"/>
         </w:pBdr>
+        <w:ind w:left="360"/>
         <w:rPr>
           <w:rFonts w:cstheme="minorHAnsi"/>
         </w:rPr>
@@ -1023,13 +1220,39 @@
     <w:p/>
     <w:p>
       <w:r>
-        <w:t xml:space="preserve">Processor modes ensure that there are some operations that only the operating system is able to perform. By doing so this guarantees that </w:t>
+        <w:t xml:space="preserve">Processor modes ensure that there are some operations that only the operating system is able to perform. </w:t>
+      </w:r>
+      <w:r>
+        <w:t xml:space="preserve">This mechanism is what ensures that </w:t>
       </w:r>
       <w:r>
         <w:t xml:space="preserve">the </w:t>
       </w:r>
       <w:r>
-        <w:t>OS can enforce sharing between user processes while protecting its own data structures and processes from other processes.</w:t>
+        <w:t xml:space="preserve">OS </w:t>
+      </w:r>
+      <w:proofErr w:type="gramStart"/>
+      <w:r>
+        <w:t>has the ability to</w:t>
+      </w:r>
+      <w:proofErr w:type="gramEnd"/>
+      <w:r>
+        <w:t xml:space="preserve"> </w:t>
+      </w:r>
+      <w:r>
+        <w:t>enforce sharing between user processes while protecting its own data structures and</w:t>
+      </w:r>
+      <w:r>
+        <w:t xml:space="preserve"> that</w:t>
+      </w:r>
+      <w:r>
+        <w:t xml:space="preserve"> processes</w:t>
+      </w:r>
+      <w:r>
+        <w:t xml:space="preserve"> are protected</w:t>
+      </w:r>
+      <w:r>
+        <w:t xml:space="preserve"> from other processes.</w:t>
       </w:r>
     </w:p>
     <w:p/>
@@ -1081,18 +1304,6 @@
     <w:p/>
     <w:p>
       <w:r>
-        <w:rPr>
-          <w:rFonts w:ascii="Apple Color Emoji" w:hAnsi="Apple Color Emoji" w:cs="Apple Color Emoji"/>
-          <w:sz w:val="32"/>
-          <w:szCs w:val="32"/>
-        </w:rPr>
-        <w:lastRenderedPageBreak/>
-        <w:t>🔑</w:t>
-      </w:r>
-      <w:r>
-        <w:t xml:space="preserve"> </w:t>
-      </w:r>
-      <w:r>
         <w:t xml:space="preserve">3. </w:t>
       </w:r>
       <w:r>
@@ -1190,30 +1401,13 @@
         <w:t xml:space="preserve">but specific </w:t>
       </w:r>
       <w:r>
-        <w:t xml:space="preserve">explanation of </w:t>
-      </w:r>
-      <w:r>
-        <w:t xml:space="preserve">why </w:t>
-      </w:r>
-      <w:r>
-        <w:t xml:space="preserve">it should only be allowed in kernel mode </w:t>
-      </w:r>
-      <w:r>
-        <w:t>(</w:t>
-      </w:r>
-      <w:proofErr w:type="gramStart"/>
-      <w:r>
-        <w:t>i.e.</w:t>
-      </w:r>
-      <w:proofErr w:type="gramEnd"/>
-      <w:r>
-        <w:t xml:space="preserve"> discuss </w:t>
-      </w:r>
-      <w:r>
-        <w:t>how being able to do it in user mode would compromise the OS’s ability to enforce sharing and protection.</w:t>
-      </w:r>
-      <w:r>
-        <w:t>)</w:t>
+        <w:t xml:space="preserve">explanation how </w:t>
+      </w:r>
+      <w:r>
+        <w:t>allowing that operation in</w:t>
+      </w:r>
+      <w:r>
+        <w:t xml:space="preserve"> user mode would compromise the OS’s ability to enforce sharing and protection.</w:t>
       </w:r>
     </w:p>
     <w:p/>
@@ -1241,6 +1435,7 @@
           <w:bottom w:val="thinThickThinSmallGap" w:sz="24" w:space="4" w:color="0070C0"/>
           <w:right w:val="thinThickThinSmallGap" w:sz="24" w:space="4" w:color="0070C0"/>
         </w:pBdr>
+        <w:ind w:left="360"/>
         <w:rPr>
           <w:rFonts w:cstheme="minorHAnsi"/>
         </w:rPr>
@@ -1280,6 +1475,7 @@
           <w:bottom w:val="thinThickThinSmallGap" w:sz="24" w:space="4" w:color="0070C0"/>
           <w:right w:val="thinThickThinSmallGap" w:sz="24" w:space="4" w:color="0070C0"/>
         </w:pBdr>
+        <w:ind w:left="360"/>
         <w:rPr>
           <w:rFonts w:cstheme="minorHAnsi"/>
         </w:rPr>
@@ -1315,6 +1511,7 @@
           <w:bottom w:val="thinThickThinSmallGap" w:sz="24" w:space="4" w:color="0070C0"/>
           <w:right w:val="thinThickThinSmallGap" w:sz="24" w:space="4" w:color="0070C0"/>
         </w:pBdr>
+        <w:ind w:left="360"/>
         <w:rPr>
           <w:rFonts w:cstheme="minorHAnsi"/>
         </w:rPr>
@@ -1350,6 +1547,7 @@
           <w:bottom w:val="thinThickThinSmallGap" w:sz="24" w:space="4" w:color="0070C0"/>
           <w:right w:val="thinThickThinSmallGap" w:sz="24" w:space="4" w:color="0070C0"/>
         </w:pBdr>
+        <w:ind w:left="360"/>
         <w:rPr>
           <w:rFonts w:cstheme="minorHAnsi"/>
         </w:rPr>
@@ -1382,6 +1580,7 @@
           <w:bottom w:val="thinThickThinSmallGap" w:sz="24" w:space="4" w:color="0070C0"/>
           <w:right w:val="thinThickThinSmallGap" w:sz="24" w:space="4" w:color="0070C0"/>
         </w:pBdr>
+        <w:ind w:left="360"/>
         <w:rPr>
           <w:rFonts w:cstheme="minorHAnsi"/>
         </w:rPr>
@@ -1414,6 +1613,7 @@
           <w:bottom w:val="thinThickThinSmallGap" w:sz="24" w:space="4" w:color="0070C0"/>
           <w:right w:val="thinThickThinSmallGap" w:sz="24" w:space="4" w:color="0070C0"/>
         </w:pBdr>
+        <w:ind w:left="360"/>
         <w:rPr>
           <w:rFonts w:cstheme="minorHAnsi"/>
         </w:rPr>
@@ -1501,7 +1701,7 @@
           <w:bCs/>
           <w:u w:val="single"/>
         </w:rPr>
-        <w:t>Invoking OS Code</w:t>
+        <w:t>Running</w:t>
       </w:r>
       <w:r>
         <w:rPr>
@@ -1509,6 +1709,22 @@
           <w:bCs/>
           <w:u w:val="single"/>
         </w:rPr>
+        <w:t xml:space="preserve"> OS </w:t>
+      </w:r>
+      <w:r>
+        <w:rPr>
+          <w:b/>
+          <w:bCs/>
+          <w:u w:val="single"/>
+        </w:rPr>
+        <w:t>Routines</w:t>
+      </w:r>
+      <w:r>
+        <w:rPr>
+          <w:b/>
+          <w:bCs/>
+          <w:u w:val="single"/>
+        </w:rPr>
         <w:t>:</w:t>
       </w:r>
     </w:p>
@@ -1526,7 +1742,40 @@
         <w:t xml:space="preserve"> </w:t>
       </w:r>
       <w:r>
-        <w:t>6. What is an interrupt service routine?</w:t>
+        <w:t xml:space="preserve">6. </w:t>
+      </w:r>
+      <w:r>
+        <w:t xml:space="preserve">What are the three types of interrupts that cause OS routines to run? </w:t>
+      </w:r>
+      <w:r>
+        <w:t xml:space="preserve"> For each type of interrupt, b</w:t>
+      </w:r>
+      <w:r>
+        <w:t>riefly describe</w:t>
+      </w:r>
+      <w:r>
+        <w:t xml:space="preserve"> </w:t>
+      </w:r>
+      <w:r>
+        <w:t>in a sentence or two of your own words</w:t>
+      </w:r>
+      <w:r>
+        <w:t xml:space="preserve">, </w:t>
+      </w:r>
+      <w:r>
+        <w:t xml:space="preserve">the kinds of events </w:t>
+      </w:r>
+      <w:r>
+        <w:t xml:space="preserve">that would cause </w:t>
+      </w:r>
+      <w:r>
+        <w:t xml:space="preserve">that type </w:t>
+      </w:r>
+      <w:r>
+        <w:t>of interrupt</w:t>
+      </w:r>
+      <w:r>
+        <w:t>.</w:t>
       </w:r>
     </w:p>
     <w:p>
@@ -1563,92 +1812,68 @@
         <w:t xml:space="preserve"> </w:t>
       </w:r>
       <w:r>
-        <w:t xml:space="preserve">7. Identify the three </w:t>
-      </w:r>
-      <w:r>
-        <w:t>types of events that cause</w:t>
-      </w:r>
-      <w:r>
-        <w:t xml:space="preserve"> interrupt service routines </w:t>
-      </w:r>
-      <w:r>
-        <w:t>to</w:t>
-      </w:r>
-      <w:r>
-        <w:t xml:space="preserve"> be run and briefly describe </w:t>
-      </w:r>
-      <w:r>
-        <w:t xml:space="preserve">the purpose of </w:t>
-      </w:r>
-      <w:r>
-        <w:t>each one</w:t>
-      </w:r>
-      <w:r>
-        <w:t xml:space="preserve"> in</w:t>
-      </w:r>
-      <w:r>
-        <w:t xml:space="preserve"> a sentence or two of </w:t>
-      </w:r>
-      <w:r>
-        <w:t>your own words</w:t>
-      </w:r>
-      <w:r>
-        <w:t>.</w:t>
-      </w:r>
-    </w:p>
-    <w:p>
-      <w:pPr>
-        <w:rPr>
-          <w:rFonts w:cstheme="minorHAnsi"/>
-        </w:rPr>
-      </w:pPr>
-    </w:p>
-    <w:p>
-      <w:pPr>
-        <w:pBdr>
-          <w:top w:val="thinThickThinSmallGap" w:sz="24" w:space="4" w:color="0070C0"/>
-          <w:left w:val="thinThickThinSmallGap" w:sz="24" w:space="4" w:color="0070C0"/>
-          <w:bottom w:val="thinThickThinSmallGap" w:sz="24" w:space="4" w:color="0070C0"/>
-          <w:right w:val="thinThickThinSmallGap" w:sz="24" w:space="4" w:color="0070C0"/>
-        </w:pBdr>
-        <w:rPr>
-          <w:rFonts w:cstheme="minorHAnsi"/>
-        </w:rPr>
-      </w:pPr>
-    </w:p>
-    <w:p/>
-    <w:p>
-      <w:r>
-        <w:rPr>
-          <w:rFonts w:ascii="Apple Color Emoji" w:hAnsi="Apple Color Emoji" w:cs="Apple Color Emoji"/>
-          <w:sz w:val="32"/>
-          <w:szCs w:val="32"/>
-        </w:rPr>
-        <w:t>🔑</w:t>
-      </w:r>
-      <w:r>
-        <w:t xml:space="preserve"> </w:t>
-      </w:r>
-      <w:r>
-        <w:t xml:space="preserve">8. </w:t>
-      </w:r>
-      <w:r>
-        <w:t xml:space="preserve">Indicate if each of the following </w:t>
-      </w:r>
-      <w:r>
-        <w:t>events corresponds to a device</w:t>
-      </w:r>
-      <w:r>
-        <w:t xml:space="preserve"> interrupt, a system call</w:t>
-      </w:r>
-      <w:r>
-        <w:t xml:space="preserve">, </w:t>
-      </w:r>
-      <w:r>
-        <w:t>a trap</w:t>
-      </w:r>
-      <w:r>
-        <w:t xml:space="preserve"> or none of the above.</w:t>
+        <w:t>7</w:t>
+      </w:r>
+      <w:r>
+        <w:t xml:space="preserve">. Indicate if each of the following events </w:t>
+      </w:r>
+      <w:r>
+        <w:t xml:space="preserve">is most likely to </w:t>
+      </w:r>
+      <w:r>
+        <w:t xml:space="preserve">correspond to a </w:t>
+      </w:r>
+      <w:r>
+        <w:rPr>
+          <w:i/>
+          <w:iCs/>
+        </w:rPr>
+        <w:t>device interrupt</w:t>
+      </w:r>
+      <w:r>
+        <w:t xml:space="preserve">, a </w:t>
+      </w:r>
+      <w:r>
+        <w:rPr>
+          <w:i/>
+          <w:iCs/>
+        </w:rPr>
+        <w:t>system call</w:t>
+      </w:r>
+      <w:r>
+        <w:t xml:space="preserve">, a </w:t>
+      </w:r>
+      <w:proofErr w:type="gramStart"/>
+      <w:r>
+        <w:rPr>
+          <w:i/>
+          <w:iCs/>
+        </w:rPr>
+        <w:t>trap</w:t>
+      </w:r>
+      <w:proofErr w:type="gramEnd"/>
+      <w:r>
+        <w:t xml:space="preserve"> or </w:t>
+      </w:r>
+      <w:r>
+        <w:rPr>
+          <w:i/>
+          <w:iCs/>
+        </w:rPr>
+        <w:t>none of the above</w:t>
+      </w:r>
+      <w:r>
+        <w:t xml:space="preserve">.  Use </w:t>
+      </w:r>
+      <w:r>
+        <w:rPr>
+          <w:i/>
+          <w:iCs/>
+        </w:rPr>
+        <w:t>none of the above</w:t>
+      </w:r>
+      <w:r>
+        <w:t xml:space="preserve"> if the operation can be performed in user mode and thus does not require any OS involvement.</w:t>
       </w:r>
     </w:p>
     <w:p/>
@@ -1665,10 +1890,10 @@
         <w:tblLook w:val="04A0" w:firstRow="1" w:lastRow="0" w:firstColumn="1" w:lastColumn="0" w:noHBand="0" w:noVBand="1"/>
       </w:tblPr>
       <w:tblGrid>
-        <w:gridCol w:w="1449"/>
-        <w:gridCol w:w="3400"/>
-        <w:gridCol w:w="3008"/>
-        <w:gridCol w:w="1483"/>
+        <w:gridCol w:w="750"/>
+        <w:gridCol w:w="5310"/>
+        <w:gridCol w:w="2520"/>
+        <w:gridCol w:w="760"/>
       </w:tblGrid>
       <w:tr>
         <w:trPr>
@@ -1677,7 +1902,7 @@
         </w:trPr>
         <w:tc>
           <w:tcPr>
-            <w:tcW w:w="1449" w:type="dxa"/>
+            <w:tcW w:w="750" w:type="dxa"/>
           </w:tcPr>
           <w:p>
             <w:pPr>
@@ -1693,7 +1918,7 @@
         </w:tc>
         <w:tc>
           <w:tcPr>
-            <w:tcW w:w="3400" w:type="dxa"/>
+            <w:tcW w:w="5310" w:type="dxa"/>
             <w:tcBorders>
               <w:bottom w:val="single" w:sz="6" w:space="0" w:color="auto"/>
             </w:tcBorders>
@@ -1715,7 +1940,7 @@
         </w:tc>
         <w:tc>
           <w:tcPr>
-            <w:tcW w:w="3008" w:type="dxa"/>
+            <w:tcW w:w="2520" w:type="dxa"/>
             <w:tcBorders>
               <w:bottom w:val="single" w:sz="6" w:space="0" w:color="auto"/>
             </w:tcBorders>
@@ -1737,7 +1962,7 @@
         </w:tc>
         <w:tc>
           <w:tcPr>
-            <w:tcW w:w="1483" w:type="dxa"/>
+            <w:tcW w:w="760" w:type="dxa"/>
           </w:tcPr>
           <w:p>
             <w:pPr>
@@ -1759,7 +1984,7 @@
         </w:trPr>
         <w:tc>
           <w:tcPr>
-            <w:tcW w:w="1449" w:type="dxa"/>
+            <w:tcW w:w="750" w:type="dxa"/>
             <w:tcBorders>
               <w:right w:val="single" w:sz="6" w:space="0" w:color="auto"/>
             </w:tcBorders>
@@ -1778,7 +2003,7 @@
         </w:tc>
         <w:tc>
           <w:tcPr>
-            <w:tcW w:w="3400" w:type="dxa"/>
+            <w:tcW w:w="5310" w:type="dxa"/>
             <w:tcBorders>
               <w:top w:val="single" w:sz="6" w:space="0" w:color="auto"/>
               <w:left w:val="single" w:sz="6" w:space="0" w:color="auto"/>
@@ -1813,7 +2038,7 @@
         </w:tc>
         <w:tc>
           <w:tcPr>
-            <w:tcW w:w="3008" w:type="dxa"/>
+            <w:tcW w:w="2520" w:type="dxa"/>
             <w:tcBorders>
               <w:top w:val="single" w:sz="6" w:space="0" w:color="auto"/>
               <w:left w:val="single" w:sz="6" w:space="0" w:color="auto"/>
@@ -1848,7 +2073,7 @@
         </w:tc>
         <w:tc>
           <w:tcPr>
-            <w:tcW w:w="1483" w:type="dxa"/>
+            <w:tcW w:w="760" w:type="dxa"/>
             <w:tcBorders>
               <w:left w:val="single" w:sz="6" w:space="0" w:color="auto"/>
             </w:tcBorders>
@@ -1873,7 +2098,7 @@
         </w:trPr>
         <w:tc>
           <w:tcPr>
-            <w:tcW w:w="1449" w:type="dxa"/>
+            <w:tcW w:w="750" w:type="dxa"/>
             <w:tcBorders>
               <w:right w:val="single" w:sz="6" w:space="0" w:color="auto"/>
             </w:tcBorders>
@@ -1889,7 +2114,7 @@
         </w:tc>
         <w:tc>
           <w:tcPr>
-            <w:tcW w:w="3400" w:type="dxa"/>
+            <w:tcW w:w="5310" w:type="dxa"/>
             <w:tcBorders>
               <w:top w:val="single" w:sz="6" w:space="0" w:color="auto"/>
               <w:left w:val="single" w:sz="6" w:space="0" w:color="auto"/>
@@ -1913,13 +2138,20 @@
                 <w:rFonts w:ascii="Calibri" w:eastAsia="Times New Roman" w:hAnsi="Calibri" w:cs="Calibri"/>
                 <w:color w:val="000000"/>
               </w:rPr>
-              <w:t>Opening a file to be read</w:t>
+              <w:t>A process o</w:t>
             </w:r>
-          </w:p>
-        </w:tc>
-        <w:tc>
-          <w:tcPr>
-            <w:tcW w:w="3008" w:type="dxa"/>
+            <w:r>
+              <w:rPr>
+                <w:rFonts w:ascii="Calibri" w:eastAsia="Times New Roman" w:hAnsi="Calibri" w:cs="Calibri"/>
+                <w:color w:val="000000"/>
+              </w:rPr>
+              <w:t>pening a file to be read</w:t>
+            </w:r>
+          </w:p>
+        </w:tc>
+        <w:tc>
+          <w:tcPr>
+            <w:tcW w:w="2520" w:type="dxa"/>
             <w:tcBorders>
               <w:top w:val="single" w:sz="6" w:space="0" w:color="auto"/>
               <w:left w:val="single" w:sz="6" w:space="0" w:color="auto"/>
@@ -1949,7 +2181,7 @@
         </w:tc>
         <w:tc>
           <w:tcPr>
-            <w:tcW w:w="1483" w:type="dxa"/>
+            <w:tcW w:w="760" w:type="dxa"/>
             <w:tcBorders>
               <w:left w:val="single" w:sz="6" w:space="0" w:color="auto"/>
             </w:tcBorders>
@@ -1971,7 +2203,7 @@
         </w:trPr>
         <w:tc>
           <w:tcPr>
-            <w:tcW w:w="1449" w:type="dxa"/>
+            <w:tcW w:w="750" w:type="dxa"/>
             <w:tcBorders>
               <w:right w:val="single" w:sz="6" w:space="0" w:color="auto"/>
             </w:tcBorders>
@@ -1987,7 +2219,7 @@
         </w:tc>
         <w:tc>
           <w:tcPr>
-            <w:tcW w:w="3400" w:type="dxa"/>
+            <w:tcW w:w="5310" w:type="dxa"/>
             <w:tcBorders>
               <w:top w:val="single" w:sz="6" w:space="0" w:color="auto"/>
               <w:left w:val="single" w:sz="6" w:space="0" w:color="auto"/>
@@ -2011,13 +2243,13 @@
                 <w:rFonts w:ascii="Calibri" w:eastAsia="Times New Roman" w:hAnsi="Calibri" w:cs="Calibri"/>
                 <w:color w:val="000000"/>
               </w:rPr>
-              <w:t>Entering data on the keyboard</w:t>
+              <w:t>Moving the mouse pointer</w:t>
             </w:r>
           </w:p>
         </w:tc>
         <w:tc>
           <w:tcPr>
-            <w:tcW w:w="3008" w:type="dxa"/>
+            <w:tcW w:w="2520" w:type="dxa"/>
             <w:tcBorders>
               <w:top w:val="single" w:sz="6" w:space="0" w:color="auto"/>
               <w:left w:val="single" w:sz="6" w:space="0" w:color="auto"/>
@@ -2047,7 +2279,7 @@
         </w:tc>
         <w:tc>
           <w:tcPr>
-            <w:tcW w:w="1483" w:type="dxa"/>
+            <w:tcW w:w="760" w:type="dxa"/>
             <w:tcBorders>
               <w:left w:val="single" w:sz="6" w:space="0" w:color="auto"/>
             </w:tcBorders>
@@ -2069,7 +2301,7 @@
         </w:trPr>
         <w:tc>
           <w:tcPr>
-            <w:tcW w:w="1449" w:type="dxa"/>
+            <w:tcW w:w="750" w:type="dxa"/>
             <w:tcBorders>
               <w:right w:val="single" w:sz="6" w:space="0" w:color="auto"/>
             </w:tcBorders>
@@ -2085,7 +2317,7 @@
         </w:tc>
         <w:tc>
           <w:tcPr>
-            <w:tcW w:w="3400" w:type="dxa"/>
+            <w:tcW w:w="5310" w:type="dxa"/>
             <w:tcBorders>
               <w:top w:val="single" w:sz="6" w:space="0" w:color="auto"/>
               <w:left w:val="single" w:sz="6" w:space="0" w:color="auto"/>
@@ -2109,13 +2341,13 @@
                 <w:rFonts w:ascii="Calibri" w:eastAsia="Times New Roman" w:hAnsi="Calibri" w:cs="Calibri"/>
                 <w:color w:val="000000"/>
               </w:rPr>
-              <w:t>Accessing another process' stack</w:t>
+              <w:t>Process A attempting to read Process B’s memory</w:t>
             </w:r>
           </w:p>
         </w:tc>
         <w:tc>
           <w:tcPr>
-            <w:tcW w:w="3008" w:type="dxa"/>
+            <w:tcW w:w="2520" w:type="dxa"/>
             <w:tcBorders>
               <w:top w:val="single" w:sz="6" w:space="0" w:color="auto"/>
               <w:left w:val="single" w:sz="6" w:space="0" w:color="auto"/>
@@ -2145,7 +2377,7 @@
         </w:tc>
         <w:tc>
           <w:tcPr>
-            <w:tcW w:w="1483" w:type="dxa"/>
+            <w:tcW w:w="760" w:type="dxa"/>
             <w:tcBorders>
               <w:left w:val="single" w:sz="6" w:space="0" w:color="auto"/>
             </w:tcBorders>
@@ -2167,7 +2399,7 @@
         </w:trPr>
         <w:tc>
           <w:tcPr>
-            <w:tcW w:w="1449" w:type="dxa"/>
+            <w:tcW w:w="750" w:type="dxa"/>
             <w:tcBorders>
               <w:right w:val="single" w:sz="6" w:space="0" w:color="auto"/>
             </w:tcBorders>
@@ -2183,7 +2415,7 @@
         </w:tc>
         <w:tc>
           <w:tcPr>
-            <w:tcW w:w="3400" w:type="dxa"/>
+            <w:tcW w:w="5310" w:type="dxa"/>
             <w:tcBorders>
               <w:top w:val="single" w:sz="6" w:space="0" w:color="auto"/>
               <w:left w:val="single" w:sz="6" w:space="0" w:color="auto"/>
@@ -2207,13 +2439,20 @@
                 <w:rFonts w:ascii="Calibri" w:eastAsia="Times New Roman" w:hAnsi="Calibri" w:cs="Calibri"/>
                 <w:color w:val="000000"/>
               </w:rPr>
-              <w:t>Requesting a web page</w:t>
+              <w:t>A process r</w:t>
             </w:r>
-          </w:p>
-        </w:tc>
-        <w:tc>
-          <w:tcPr>
-            <w:tcW w:w="3008" w:type="dxa"/>
+            <w:r>
+              <w:rPr>
+                <w:rFonts w:ascii="Calibri" w:eastAsia="Times New Roman" w:hAnsi="Calibri" w:cs="Calibri"/>
+                <w:color w:val="000000"/>
+              </w:rPr>
+              <w:t>equesting a web page</w:t>
+            </w:r>
+          </w:p>
+        </w:tc>
+        <w:tc>
+          <w:tcPr>
+            <w:tcW w:w="2520" w:type="dxa"/>
             <w:tcBorders>
               <w:top w:val="single" w:sz="6" w:space="0" w:color="auto"/>
               <w:left w:val="single" w:sz="6" w:space="0" w:color="auto"/>
@@ -2243,7 +2482,7 @@
         </w:tc>
         <w:tc>
           <w:tcPr>
-            <w:tcW w:w="1483" w:type="dxa"/>
+            <w:tcW w:w="760" w:type="dxa"/>
             <w:tcBorders>
               <w:left w:val="single" w:sz="6" w:space="0" w:color="auto"/>
             </w:tcBorders>
@@ -2265,7 +2504,7 @@
         </w:trPr>
         <w:tc>
           <w:tcPr>
-            <w:tcW w:w="1449" w:type="dxa"/>
+            <w:tcW w:w="750" w:type="dxa"/>
             <w:tcBorders>
               <w:right w:val="single" w:sz="6" w:space="0" w:color="auto"/>
             </w:tcBorders>
@@ -2281,7 +2520,7 @@
         </w:tc>
         <w:tc>
           <w:tcPr>
-            <w:tcW w:w="3400" w:type="dxa"/>
+            <w:tcW w:w="5310" w:type="dxa"/>
             <w:tcBorders>
               <w:top w:val="single" w:sz="6" w:space="0" w:color="auto"/>
               <w:left w:val="single" w:sz="6" w:space="0" w:color="auto"/>
@@ -2305,13 +2544,20 @@
                 <w:rFonts w:ascii="Calibri" w:eastAsia="Times New Roman" w:hAnsi="Calibri" w:cs="Calibri"/>
                 <w:color w:val="000000"/>
               </w:rPr>
-              <w:t>Receiving a web page</w:t>
+              <w:t>The network card r</w:t>
             </w:r>
-          </w:p>
-        </w:tc>
-        <w:tc>
-          <w:tcPr>
-            <w:tcW w:w="3008" w:type="dxa"/>
+            <w:r>
+              <w:rPr>
+                <w:rFonts w:ascii="Calibri" w:eastAsia="Times New Roman" w:hAnsi="Calibri" w:cs="Calibri"/>
+                <w:color w:val="000000"/>
+              </w:rPr>
+              <w:t>eceiving a web page</w:t>
+            </w:r>
+          </w:p>
+        </w:tc>
+        <w:tc>
+          <w:tcPr>
+            <w:tcW w:w="2520" w:type="dxa"/>
             <w:tcBorders>
               <w:top w:val="single" w:sz="6" w:space="0" w:color="auto"/>
               <w:left w:val="single" w:sz="6" w:space="0" w:color="auto"/>
@@ -2341,7 +2587,7 @@
         </w:tc>
         <w:tc>
           <w:tcPr>
-            <w:tcW w:w="1483" w:type="dxa"/>
+            <w:tcW w:w="760" w:type="dxa"/>
             <w:tcBorders>
               <w:left w:val="single" w:sz="6" w:space="0" w:color="auto"/>
             </w:tcBorders>
@@ -2363,7 +2609,7 @@
         </w:trPr>
         <w:tc>
           <w:tcPr>
-            <w:tcW w:w="1449" w:type="dxa"/>
+            <w:tcW w:w="750" w:type="dxa"/>
             <w:tcBorders>
               <w:right w:val="single" w:sz="6" w:space="0" w:color="auto"/>
             </w:tcBorders>
@@ -2379,7 +2625,7 @@
         </w:tc>
         <w:tc>
           <w:tcPr>
-            <w:tcW w:w="3400" w:type="dxa"/>
+            <w:tcW w:w="5310" w:type="dxa"/>
             <w:tcBorders>
               <w:top w:val="single" w:sz="6" w:space="0" w:color="auto"/>
               <w:left w:val="single" w:sz="6" w:space="0" w:color="auto"/>
@@ -2389,7 +2635,6 @@
             <w:shd w:val="clear" w:color="auto" w:fill="auto"/>
             <w:noWrap/>
             <w:vAlign w:val="bottom"/>
-            <w:hideMark/>
           </w:tcPr>
           <w:p>
             <w:pPr>
@@ -2403,13 +2648,13 @@
                 <w:rFonts w:ascii="Calibri" w:eastAsia="Times New Roman" w:hAnsi="Calibri" w:cs="Calibri"/>
                 <w:color w:val="000000"/>
               </w:rPr>
-              <w:t>A division by 0</w:t>
+              <w:t>A process generating a stack overflow</w:t>
             </w:r>
           </w:p>
         </w:tc>
         <w:tc>
           <w:tcPr>
-            <w:tcW w:w="3008" w:type="dxa"/>
+            <w:tcW w:w="2520" w:type="dxa"/>
             <w:tcBorders>
               <w:top w:val="single" w:sz="6" w:space="0" w:color="auto"/>
               <w:left w:val="single" w:sz="6" w:space="0" w:color="auto"/>
@@ -2419,27 +2664,19 @@
             <w:shd w:val="clear" w:color="auto" w:fill="auto"/>
             <w:noWrap/>
             <w:vAlign w:val="bottom"/>
-            <w:hideMark/>
-          </w:tcPr>
-          <w:p>
-            <w:pPr>
-              <w:rPr>
-                <w:rFonts w:ascii="Calibri" w:eastAsia="Times New Roman" w:hAnsi="Calibri" w:cs="Calibri"/>
-                <w:color w:val="000000"/>
-              </w:rPr>
-            </w:pPr>
-            <w:r>
-              <w:rPr>
-                <w:rFonts w:ascii="Calibri" w:eastAsia="Times New Roman" w:hAnsi="Calibri" w:cs="Calibri"/>
-                <w:color w:val="000000"/>
-              </w:rPr>
-              <w:t> </w:t>
-            </w:r>
-          </w:p>
-        </w:tc>
-        <w:tc>
-          <w:tcPr>
-            <w:tcW w:w="1483" w:type="dxa"/>
+          </w:tcPr>
+          <w:p>
+            <w:pPr>
+              <w:rPr>
+                <w:rFonts w:ascii="Calibri" w:eastAsia="Times New Roman" w:hAnsi="Calibri" w:cs="Calibri"/>
+                <w:color w:val="000000"/>
+              </w:rPr>
+            </w:pPr>
+          </w:p>
+        </w:tc>
+        <w:tc>
+          <w:tcPr>
+            <w:tcW w:w="760" w:type="dxa"/>
             <w:tcBorders>
               <w:left w:val="single" w:sz="6" w:space="0" w:color="auto"/>
             </w:tcBorders>
@@ -2461,7 +2698,7 @@
         </w:trPr>
         <w:tc>
           <w:tcPr>
-            <w:tcW w:w="1449" w:type="dxa"/>
+            <w:tcW w:w="750" w:type="dxa"/>
             <w:tcBorders>
               <w:right w:val="single" w:sz="6" w:space="0" w:color="auto"/>
             </w:tcBorders>
@@ -2477,7 +2714,7 @@
         </w:tc>
         <w:tc>
           <w:tcPr>
-            <w:tcW w:w="3400" w:type="dxa"/>
+            <w:tcW w:w="5310" w:type="dxa"/>
             <w:tcBorders>
               <w:top w:val="single" w:sz="6" w:space="0" w:color="auto"/>
               <w:left w:val="single" w:sz="6" w:space="0" w:color="auto"/>
@@ -2501,13 +2738,27 @@
                 <w:rFonts w:ascii="Calibri" w:eastAsia="Times New Roman" w:hAnsi="Calibri" w:cs="Calibri"/>
                 <w:color w:val="000000"/>
               </w:rPr>
-              <w:t>Creating a new object</w:t>
+              <w:t>A</w:t>
             </w:r>
-          </w:p>
-        </w:tc>
-        <w:tc>
-          <w:tcPr>
-            <w:tcW w:w="3008" w:type="dxa"/>
+            <w:r>
+              <w:rPr>
+                <w:rFonts w:ascii="Calibri" w:eastAsia="Times New Roman" w:hAnsi="Calibri" w:cs="Calibri"/>
+                <w:color w:val="000000"/>
+              </w:rPr>
+              <w:t xml:space="preserve"> process performing a</w:t>
+            </w:r>
+            <w:r>
+              <w:rPr>
+                <w:rFonts w:ascii="Calibri" w:eastAsia="Times New Roman" w:hAnsi="Calibri" w:cs="Calibri"/>
+                <w:color w:val="000000"/>
+              </w:rPr>
+              <w:t xml:space="preserve"> division by 0</w:t>
+            </w:r>
+          </w:p>
+        </w:tc>
+        <w:tc>
+          <w:tcPr>
+            <w:tcW w:w="2520" w:type="dxa"/>
             <w:tcBorders>
               <w:top w:val="single" w:sz="6" w:space="0" w:color="auto"/>
               <w:left w:val="single" w:sz="6" w:space="0" w:color="auto"/>
@@ -2537,7 +2788,7 @@
         </w:tc>
         <w:tc>
           <w:tcPr>
-            <w:tcW w:w="1483" w:type="dxa"/>
+            <w:tcW w:w="760" w:type="dxa"/>
             <w:tcBorders>
               <w:left w:val="single" w:sz="6" w:space="0" w:color="auto"/>
             </w:tcBorders>
@@ -2559,7 +2810,7 @@
         </w:trPr>
         <w:tc>
           <w:tcPr>
-            <w:tcW w:w="1449" w:type="dxa"/>
+            <w:tcW w:w="750" w:type="dxa"/>
             <w:tcBorders>
               <w:right w:val="single" w:sz="6" w:space="0" w:color="auto"/>
             </w:tcBorders>
@@ -2575,7 +2826,7 @@
         </w:tc>
         <w:tc>
           <w:tcPr>
-            <w:tcW w:w="3400" w:type="dxa"/>
+            <w:tcW w:w="5310" w:type="dxa"/>
             <w:tcBorders>
               <w:top w:val="single" w:sz="6" w:space="0" w:color="auto"/>
               <w:left w:val="single" w:sz="6" w:space="0" w:color="auto"/>
@@ -2599,13 +2850,62 @@
                 <w:rFonts w:ascii="Calibri" w:eastAsia="Times New Roman" w:hAnsi="Calibri" w:cs="Calibri"/>
                 <w:color w:val="000000"/>
               </w:rPr>
-              <w:t>Multiplying two values</w:t>
+              <w:t>A process using new to c</w:t>
             </w:r>
-          </w:p>
-        </w:tc>
-        <w:tc>
-          <w:tcPr>
-            <w:tcW w:w="3008" w:type="dxa"/>
+            <w:r>
+              <w:rPr>
+                <w:rFonts w:ascii="Calibri" w:eastAsia="Times New Roman" w:hAnsi="Calibri" w:cs="Calibri"/>
+                <w:color w:val="000000"/>
+              </w:rPr>
+              <w:t>reat</w:t>
+            </w:r>
+            <w:r>
+              <w:rPr>
+                <w:rFonts w:ascii="Calibri" w:eastAsia="Times New Roman" w:hAnsi="Calibri" w:cs="Calibri"/>
+                <w:color w:val="000000"/>
+              </w:rPr>
+              <w:t>e</w:t>
+            </w:r>
+            <w:r>
+              <w:rPr>
+                <w:rFonts w:ascii="Calibri" w:eastAsia="Times New Roman" w:hAnsi="Calibri" w:cs="Calibri"/>
+                <w:color w:val="000000"/>
+              </w:rPr>
+              <w:t xml:space="preserve"> a</w:t>
+            </w:r>
+            <w:r>
+              <w:rPr>
+                <w:rFonts w:ascii="Calibri" w:eastAsia="Times New Roman" w:hAnsi="Calibri" w:cs="Calibri"/>
+                <w:color w:val="000000"/>
+              </w:rPr>
+              <w:t>n</w:t>
+            </w:r>
+            <w:r>
+              <w:rPr>
+                <w:rFonts w:ascii="Calibri" w:eastAsia="Times New Roman" w:hAnsi="Calibri" w:cs="Calibri"/>
+                <w:color w:val="000000"/>
+              </w:rPr>
+              <w:t xml:space="preserve"> </w:t>
+            </w:r>
+            <w:r>
+              <w:rPr>
+                <w:rFonts w:ascii="Calibri" w:eastAsia="Times New Roman" w:hAnsi="Calibri" w:cs="Calibri"/>
+                <w:color w:val="000000"/>
+              </w:rPr>
+              <w:t xml:space="preserve">array or </w:t>
+            </w:r>
+            <w:r>
+              <w:rPr>
+                <w:rFonts w:ascii="Calibri" w:eastAsia="Times New Roman" w:hAnsi="Calibri" w:cs="Calibri"/>
+                <w:color w:val="000000"/>
+              </w:rPr>
+              <w:t>object</w:t>
+            </w:r>
+          </w:p>
+        </w:tc>
+        <w:tc>
+          <w:tcPr>
+            <w:tcW w:w="2520" w:type="dxa"/>
             <w:tcBorders>
               <w:top w:val="single" w:sz="6" w:space="0" w:color="auto"/>
               <w:left w:val="single" w:sz="6" w:space="0" w:color="auto"/>
@@ -2635,7 +2935,119 @@
         </w:tc>
         <w:tc>
           <w:tcPr>
-            <w:tcW w:w="1483" w:type="dxa"/>
+            <w:tcW w:w="760" w:type="dxa"/>
+            <w:tcBorders>
+              <w:left w:val="single" w:sz="6" w:space="0" w:color="auto"/>
+            </w:tcBorders>
+          </w:tcPr>
+          <w:p>
+            <w:pPr>
+              <w:rPr>
+                <w:rFonts w:ascii="Calibri" w:eastAsia="Times New Roman" w:hAnsi="Calibri" w:cs="Calibri"/>
+                <w:color w:val="000000"/>
+              </w:rPr>
+            </w:pPr>
+          </w:p>
+        </w:tc>
+      </w:tr>
+      <w:tr>
+        <w:trPr>
+          <w:trHeight w:val="320"/>
+          <w:jc w:val="center"/>
+        </w:trPr>
+        <w:tc>
+          <w:tcPr>
+            <w:tcW w:w="750" w:type="dxa"/>
+            <w:tcBorders>
+              <w:right w:val="single" w:sz="6" w:space="0" w:color="auto"/>
+            </w:tcBorders>
+          </w:tcPr>
+          <w:p>
+            <w:pPr>
+              <w:rPr>
+                <w:rFonts w:ascii="Calibri" w:eastAsia="Times New Roman" w:hAnsi="Calibri" w:cs="Calibri"/>
+                <w:color w:val="000000"/>
+              </w:rPr>
+            </w:pPr>
+          </w:p>
+        </w:tc>
+        <w:tc>
+          <w:tcPr>
+            <w:tcW w:w="5310" w:type="dxa"/>
+            <w:tcBorders>
+              <w:top w:val="single" w:sz="6" w:space="0" w:color="auto"/>
+              <w:left w:val="single" w:sz="6" w:space="0" w:color="auto"/>
+              <w:bottom w:val="single" w:sz="6" w:space="0" w:color="auto"/>
+              <w:right w:val="single" w:sz="6" w:space="0" w:color="auto"/>
+            </w:tcBorders>
+            <w:shd w:val="clear" w:color="auto" w:fill="auto"/>
+            <w:noWrap/>
+            <w:vAlign w:val="bottom"/>
+            <w:hideMark/>
+          </w:tcPr>
+          <w:p>
+            <w:pPr>
+              <w:rPr>
+                <w:rFonts w:ascii="Calibri" w:eastAsia="Times New Roman" w:hAnsi="Calibri" w:cs="Calibri"/>
+                <w:color w:val="000000"/>
+              </w:rPr>
+            </w:pPr>
+            <w:r>
+              <w:rPr>
+                <w:rFonts w:ascii="Calibri" w:eastAsia="Times New Roman" w:hAnsi="Calibri" w:cs="Calibri"/>
+                <w:color w:val="000000"/>
+              </w:rPr>
+              <w:t>A process m</w:t>
+            </w:r>
+            <w:r>
+              <w:rPr>
+                <w:rFonts w:ascii="Calibri" w:eastAsia="Times New Roman" w:hAnsi="Calibri" w:cs="Calibri"/>
+                <w:color w:val="000000"/>
+              </w:rPr>
+              <w:t xml:space="preserve">ultiplying two </w:t>
+            </w:r>
+            <w:r>
+              <w:rPr>
+                <w:rFonts w:ascii="Calibri" w:eastAsia="Times New Roman" w:hAnsi="Calibri" w:cs="Calibri"/>
+                <w:color w:val="000000"/>
+              </w:rPr>
+              <w:t>floating point numbers</w:t>
+            </w:r>
+          </w:p>
+        </w:tc>
+        <w:tc>
+          <w:tcPr>
+            <w:tcW w:w="2520" w:type="dxa"/>
+            <w:tcBorders>
+              <w:top w:val="single" w:sz="6" w:space="0" w:color="auto"/>
+              <w:left w:val="single" w:sz="6" w:space="0" w:color="auto"/>
+              <w:bottom w:val="single" w:sz="6" w:space="0" w:color="auto"/>
+              <w:right w:val="single" w:sz="6" w:space="0" w:color="auto"/>
+            </w:tcBorders>
+            <w:shd w:val="clear" w:color="auto" w:fill="auto"/>
+            <w:noWrap/>
+            <w:vAlign w:val="bottom"/>
+            <w:hideMark/>
+          </w:tcPr>
+          <w:p>
+            <w:pPr>
+              <w:rPr>
+                <w:rFonts w:ascii="Calibri" w:eastAsia="Times New Roman" w:hAnsi="Calibri" w:cs="Calibri"/>
+                <w:color w:val="000000"/>
+              </w:rPr>
+            </w:pPr>
+            <w:r>
+              <w:rPr>
+                <w:rFonts w:ascii="Calibri" w:eastAsia="Times New Roman" w:hAnsi="Calibri" w:cs="Calibri"/>
+                <w:color w:val="000000"/>
+              </w:rPr>
+              <w:t> </w:t>
+            </w:r>
+          </w:p>
+        </w:tc>
+        <w:tc>
+          <w:tcPr>
+            <w:tcW w:w="760" w:type="dxa"/>
             <w:tcBorders>
               <w:left w:val="single" w:sz="6" w:space="0" w:color="auto"/>
             </w:tcBorders>
@@ -2657,7 +3069,7 @@
         </w:trPr>
         <w:tc>
           <w:tcPr>
-            <w:tcW w:w="1449" w:type="dxa"/>
+            <w:tcW w:w="750" w:type="dxa"/>
             <w:tcBorders>
               <w:right w:val="single" w:sz="6" w:space="0" w:color="auto"/>
             </w:tcBorders>
@@ -2673,7 +3085,7 @@
         </w:tc>
         <w:tc>
           <w:tcPr>
-            <w:tcW w:w="3400" w:type="dxa"/>
+            <w:tcW w:w="5310" w:type="dxa"/>
             <w:tcBorders>
               <w:top w:val="single" w:sz="6" w:space="0" w:color="auto"/>
               <w:left w:val="single" w:sz="6" w:space="0" w:color="auto"/>
@@ -2697,13 +3109,20 @@
                 <w:rFonts w:ascii="Calibri" w:eastAsia="Times New Roman" w:hAnsi="Calibri" w:cs="Calibri"/>
                 <w:color w:val="000000"/>
               </w:rPr>
-              <w:t>Deleting a file</w:t>
+              <w:t xml:space="preserve">A process deleting </w:t>
             </w:r>
-          </w:p>
-        </w:tc>
-        <w:tc>
-          <w:tcPr>
-            <w:tcW w:w="3008" w:type="dxa"/>
+            <w:r>
+              <w:rPr>
+                <w:rFonts w:ascii="Calibri" w:eastAsia="Times New Roman" w:hAnsi="Calibri" w:cs="Calibri"/>
+                <w:color w:val="000000"/>
+              </w:rPr>
+              <w:t>a file</w:t>
+            </w:r>
+          </w:p>
+        </w:tc>
+        <w:tc>
+          <w:tcPr>
+            <w:tcW w:w="2520" w:type="dxa"/>
             <w:tcBorders>
               <w:top w:val="single" w:sz="6" w:space="0" w:color="auto"/>
               <w:left w:val="single" w:sz="6" w:space="0" w:color="auto"/>
@@ -2733,7 +3152,7 @@
         </w:tc>
         <w:tc>
           <w:tcPr>
-            <w:tcW w:w="1483" w:type="dxa"/>
+            <w:tcW w:w="760" w:type="dxa"/>
             <w:tcBorders>
               <w:left w:val="single" w:sz="6" w:space="0" w:color="auto"/>
             </w:tcBorders>
@@ -2755,20 +3174,20 @@
         </w:trPr>
         <w:tc>
           <w:tcPr>
-            <w:tcW w:w="1449" w:type="dxa"/>
-          </w:tcPr>
-          <w:p>
-            <w:pPr>
-              <w:rPr>
-                <w:rFonts w:ascii="Calibri" w:eastAsia="Times New Roman" w:hAnsi="Calibri" w:cs="Calibri"/>
-                <w:color w:val="000000"/>
-              </w:rPr>
-            </w:pPr>
-          </w:p>
-        </w:tc>
-        <w:tc>
-          <w:tcPr>
-            <w:tcW w:w="3400" w:type="dxa"/>
+            <w:tcW w:w="750" w:type="dxa"/>
+          </w:tcPr>
+          <w:p>
+            <w:pPr>
+              <w:rPr>
+                <w:rFonts w:ascii="Calibri" w:eastAsia="Times New Roman" w:hAnsi="Calibri" w:cs="Calibri"/>
+                <w:color w:val="000000"/>
+              </w:rPr>
+            </w:pPr>
+          </w:p>
+        </w:tc>
+        <w:tc>
+          <w:tcPr>
+            <w:tcW w:w="5310" w:type="dxa"/>
             <w:tcBorders>
               <w:top w:val="single" w:sz="6" w:space="0" w:color="auto"/>
             </w:tcBorders>
@@ -2787,7 +3206,7 @@
         </w:tc>
         <w:tc>
           <w:tcPr>
-            <w:tcW w:w="3008" w:type="dxa"/>
+            <w:tcW w:w="2520" w:type="dxa"/>
             <w:tcBorders>
               <w:top w:val="single" w:sz="6" w:space="0" w:color="auto"/>
             </w:tcBorders>
@@ -2806,7 +3225,7 @@
         </w:tc>
         <w:tc>
           <w:tcPr>
-            <w:tcW w:w="1483" w:type="dxa"/>
+            <w:tcW w:w="760" w:type="dxa"/>
           </w:tcPr>
           <w:p>
             <w:pPr>
@@ -2821,94 +3240,20 @@
     </w:tbl>
     <w:p/>
     <w:p>
-      <w:pPr>
-        <w:rPr>
-          <w:b/>
-          <w:bCs/>
-          <w:u w:val="single"/>
-        </w:rPr>
-      </w:pPr>
-      <w:r>
-        <w:rPr>
-          <w:b/>
-          <w:bCs/>
-          <w:u w:val="single"/>
-        </w:rPr>
-        <w:t>Interrupt Handling Mechanisms:</w:t>
-      </w:r>
-    </w:p>
-    <w:p/>
-    <w:p>
-      <w:r>
-        <w:t xml:space="preserve">We now have a good idea of what interrupts are and how they relate to devices, system calls and traps.  </w:t>
-      </w:r>
-      <w:r>
-        <w:t>Now let’s turn to how the</w:t>
-      </w:r>
-      <w:r>
-        <w:t xml:space="preserve"> appropriate ISR is run when an interrupt occurs</w:t>
-      </w:r>
-      <w:r>
-        <w:t>.</w:t>
-      </w:r>
-    </w:p>
-    <w:p/>
-    <w:p>
-      <w:r>
-        <w:rPr>
-          <w:rFonts w:ascii="Apple Color Emoji" w:hAnsi="Apple Color Emoji" w:cs="Apple Color Emoji"/>
-          <w:sz w:val="32"/>
-          <w:szCs w:val="32"/>
-        </w:rPr>
-        <w:t>🔑</w:t>
-      </w:r>
-      <w:r>
-        <w:t xml:space="preserve"> </w:t>
-      </w:r>
-      <w:r>
-        <w:t>9</w:t>
+      <w:r>
+        <w:t>8</w:t>
       </w:r>
       <w:r>
         <w:t xml:space="preserve">. </w:t>
       </w:r>
       <w:r>
-        <w:t>State what</w:t>
-      </w:r>
-      <w:r>
-        <w:t xml:space="preserve"> the abbreviation</w:t>
-      </w:r>
-      <w:r>
-        <w:t xml:space="preserve"> </w:t>
-      </w:r>
-      <w:r>
-        <w:t>IRQ stand</w:t>
-      </w:r>
-      <w:r>
-        <w:t>s</w:t>
-      </w:r>
-      <w:r>
-        <w:t xml:space="preserve"> for</w:t>
-      </w:r>
-      <w:r>
-        <w:t xml:space="preserve"> and then briefly </w:t>
-      </w:r>
-      <w:r>
-        <w:t xml:space="preserve">explain </w:t>
-      </w:r>
-      <w:r>
-        <w:t xml:space="preserve">in a sentence or two of your own words </w:t>
-      </w:r>
-      <w:r>
-        <w:t xml:space="preserve">what </w:t>
-      </w:r>
-      <w:r>
-        <w:t>an IRQ</w:t>
-      </w:r>
-      <w:r>
-        <w:t xml:space="preserve"> i</w:t>
-      </w:r>
-      <w:r>
-        <w:t>s.</w:t>
+        <w:t>What is an interrupt service routine</w:t>
+      </w:r>
+      <w:r>
+        <w:t xml:space="preserve"> (ISR)</w:t>
+      </w:r>
+      <w:r>
+        <w:t>?</w:t>
       </w:r>
     </w:p>
     <w:p>
@@ -2933,17 +3278,116 @@
     </w:p>
     <w:p/>
     <w:p>
-      <w:r>
-        <w:rPr>
-          <w:rFonts w:ascii="Apple Color Emoji" w:hAnsi="Apple Color Emoji" w:cs="Apple Color Emoji"/>
-          <w:sz w:val="32"/>
-          <w:szCs w:val="32"/>
-        </w:rPr>
-        <w:t>🔑</w:t>
+      <w:pPr>
+        <w:rPr>
+          <w:b/>
+          <w:bCs/>
+          <w:u w:val="single"/>
+        </w:rPr>
+      </w:pPr>
+      <w:r>
+        <w:rPr>
+          <w:b/>
+          <w:bCs/>
+          <w:u w:val="single"/>
+        </w:rPr>
+        <w:t>Interrupt Handling Mechanisms:</w:t>
+      </w:r>
+    </w:p>
+    <w:p/>
+    <w:p>
+      <w:r>
+        <w:t>We now have a good idea of what interrupts are and how they relate to devices</w:t>
+      </w:r>
+      <w:r>
+        <w:t xml:space="preserve"> interrupts</w:t>
+      </w:r>
+      <w:r>
+        <w:t xml:space="preserve">, system calls and traps.  </w:t>
+      </w:r>
+      <w:r>
+        <w:t>Now let’s turn to how the</w:t>
+      </w:r>
+      <w:r>
+        <w:t xml:space="preserve"> appropriate ISR is run when an interrupt occurs</w:t>
+      </w:r>
+      <w:r>
+        <w:t>.</w:t>
+      </w:r>
+    </w:p>
+    <w:p/>
+    <w:p>
+      <w:r>
+        <w:t>9</w:t>
+      </w:r>
+      <w:r>
+        <w:t xml:space="preserve">. </w:t>
+      </w:r>
+      <w:r>
+        <w:t>State what</w:t>
+      </w:r>
+      <w:r>
+        <w:t xml:space="preserve"> the abbreviation</w:t>
       </w:r>
       <w:r>
         <w:t xml:space="preserve"> </w:t>
       </w:r>
+      <w:r>
+        <w:t>IRQ stand</w:t>
+      </w:r>
+      <w:r>
+        <w:t>s</w:t>
+      </w:r>
+      <w:r>
+        <w:t xml:space="preserve"> for</w:t>
+      </w:r>
+      <w:r>
+        <w:t xml:space="preserve"> and then briefly </w:t>
+      </w:r>
+      <w:r>
+        <w:t xml:space="preserve">explain </w:t>
+      </w:r>
+      <w:r>
+        <w:t xml:space="preserve">in a sentence or two of your own words </w:t>
+      </w:r>
+      <w:r>
+        <w:t xml:space="preserve">what </w:t>
+      </w:r>
+      <w:r>
+        <w:t>role</w:t>
+      </w:r>
+      <w:r>
+        <w:t xml:space="preserve"> IRQ</w:t>
+      </w:r>
+      <w:r>
+        <w:t>s play in a computer system</w:t>
+      </w:r>
+      <w:r>
+        <w:t>.</w:t>
+      </w:r>
+    </w:p>
+    <w:p>
+      <w:pPr>
+        <w:rPr>
+          <w:rFonts w:cstheme="minorHAnsi"/>
+        </w:rPr>
+      </w:pPr>
+    </w:p>
+    <w:p>
+      <w:pPr>
+        <w:pBdr>
+          <w:top w:val="thinThickThinSmallGap" w:sz="24" w:space="4" w:color="0070C0"/>
+          <w:left w:val="thinThickThinSmallGap" w:sz="24" w:space="4" w:color="0070C0"/>
+          <w:bottom w:val="thinThickThinSmallGap" w:sz="24" w:space="4" w:color="0070C0"/>
+          <w:right w:val="thinThickThinSmallGap" w:sz="24" w:space="4" w:color="0070C0"/>
+        </w:pBdr>
+        <w:rPr>
+          <w:rFonts w:cstheme="minorHAnsi"/>
+        </w:rPr>
+      </w:pPr>
+    </w:p>
+    <w:p/>
+    <w:p>
       <w:r>
         <w:t>1</w:t>
       </w:r>
@@ -3127,18 +3571,71 @@
         <w:t>,</w:t>
       </w:r>
       <w:r>
-        <w:t xml:space="preserve"> programs must be making system calls all of the time. If you think about programs you have written, every time you printed something, read or wrote to a file, or got input from the user your program had to do that via a system call. But it doesn’t seem like it… for example in Python we just use print or input. </w:t>
+        <w:t xml:space="preserve"> programs must be making system calls </w:t>
+      </w:r>
+      <w:proofErr w:type="gramStart"/>
+      <w:r>
+        <w:t>all of</w:t>
+      </w:r>
+      <w:proofErr w:type="gramEnd"/>
+      <w:r>
+        <w:t xml:space="preserve"> the time. </w:t>
+      </w:r>
+      <w:r>
+        <w:t>Consider the</w:t>
+      </w:r>
+      <w:r>
+        <w:t xml:space="preserve"> programs you have written, every time you printed something, </w:t>
+      </w:r>
+      <w:proofErr w:type="gramStart"/>
+      <w:r>
+        <w:t>read</w:t>
+      </w:r>
+      <w:proofErr w:type="gramEnd"/>
+      <w:r>
+        <w:t xml:space="preserve"> or wrote to a file, or got input from the user your program had to do that via a system call. But it doesn’t seem like it… for example in Python we just use </w:t>
+      </w:r>
+      <w:r>
+        <w:rPr>
+          <w:rFonts w:ascii="Courier" w:hAnsi="Courier"/>
+        </w:rPr>
+        <w:t>print</w:t>
+      </w:r>
+      <w:r>
+        <w:t xml:space="preserve"> or </w:t>
+      </w:r>
+      <w:r>
+        <w:rPr>
+          <w:rFonts w:ascii="Courier" w:hAnsi="Courier"/>
+        </w:rPr>
+        <w:t>input</w:t>
+      </w:r>
+      <w:r>
+        <w:t xml:space="preserve">. </w:t>
       </w:r>
       <w:r>
         <w:t xml:space="preserve">Or in Java we use </w:t>
       </w:r>
       <w:proofErr w:type="spellStart"/>
       <w:r>
+        <w:rPr>
+          <w:rFonts w:ascii="Courier" w:hAnsi="Courier"/>
+        </w:rPr>
+        <w:lastRenderedPageBreak/>
         <w:t>System.out.println</w:t>
       </w:r>
       <w:proofErr w:type="spellEnd"/>
       <w:r>
-        <w:t xml:space="preserve"> or the Scanner class.</w:t>
+        <w:t xml:space="preserve"> or the </w:t>
+      </w:r>
+      <w:r>
+        <w:rPr>
+          <w:rFonts w:ascii="Courier" w:hAnsi="Courier"/>
+        </w:rPr>
+        <w:t>Scanner</w:t>
+      </w:r>
+      <w:r>
+        <w:t xml:space="preserve"> class.</w:t>
       </w:r>
       <w:r>
         <w:t xml:space="preserve"> Well</w:t>
@@ -3170,8 +3667,7 @@
           <w:sz w:val="32"/>
           <w:szCs w:val="32"/>
         </w:rPr>
-        <w:lastRenderedPageBreak/>
-        <w:t>🔑</w:t>
+        <w:t>🏆</w:t>
       </w:r>
       <w:r>
         <w:t xml:space="preserve"> </w:t>
@@ -3229,164 +3725,6 @@
     </w:p>
     <w:p/>
     <w:p>
-      <w:r>
-        <w:rPr>
-          <w:rFonts w:ascii="Apple Color Emoji" w:hAnsi="Apple Color Emoji" w:cs="Apple Color Emoji"/>
-          <w:sz w:val="32"/>
-          <w:szCs w:val="32"/>
-        </w:rPr>
-        <w:t>🏆</w:t>
-      </w:r>
-      <w:r>
-        <w:t xml:space="preserve"> </w:t>
-      </w:r>
-      <w:r>
-        <w:t>1</w:t>
-      </w:r>
-      <w:r>
-        <w:t>3</w:t>
-      </w:r>
-      <w:r>
-        <w:t xml:space="preserve">. Some system calls request services that take a long time, at least relative to the speed that the processor works.  For example, reading or writing the disk or waiting for the user to type input.  The system calls </w:t>
-      </w:r>
-      <w:r>
-        <w:t>that we have been considering and those shown</w:t>
-      </w:r>
-      <w:r>
-        <w:t xml:space="preserve"> in the video were like this</w:t>
-      </w:r>
-      <w:r>
-        <w:t>. Th</w:t>
-      </w:r>
-      <w:r>
-        <w:t xml:space="preserve">ey move the </w:t>
-      </w:r>
-      <w:r>
-        <w:t xml:space="preserve">process (and its </w:t>
-      </w:r>
-      <w:r>
-        <w:t>PCB</w:t>
-      </w:r>
-      <w:r>
-        <w:t>)</w:t>
-      </w:r>
-      <w:r>
-        <w:t xml:space="preserve"> to the waiting state and then call the scheduler to pick a new process to run while the disk </w:t>
-      </w:r>
-      <w:r>
-        <w:t>processes the request</w:t>
-      </w:r>
-      <w:r>
-        <w:t xml:space="preserve">. </w:t>
-      </w:r>
-      <w:r>
-        <w:t xml:space="preserve">This makes good sense because other processes </w:t>
-      </w:r>
-      <w:r>
-        <w:t>will be able to</w:t>
-      </w:r>
-      <w:r>
-        <w:t xml:space="preserve"> get </w:t>
-      </w:r>
-      <w:r>
-        <w:t xml:space="preserve">a </w:t>
-      </w:r>
-      <w:r>
-        <w:t xml:space="preserve">lot done while the disk </w:t>
-      </w:r>
-      <w:r>
-        <w:t>completes its operation</w:t>
-      </w:r>
-      <w:r>
-        <w:t>.</w:t>
-      </w:r>
-    </w:p>
-    <w:p/>
-    <w:p>
-      <w:r>
-        <w:t xml:space="preserve">Other system calls </w:t>
-      </w:r>
-      <w:r>
-        <w:t xml:space="preserve">however </w:t>
-      </w:r>
-      <w:r>
-        <w:t>request operations that are quite fast.  For example, displaying information on the screen (</w:t>
-      </w:r>
-      <w:proofErr w:type="gramStart"/>
-      <w:r>
-        <w:t>e.g.</w:t>
-      </w:r>
-      <w:proofErr w:type="gramEnd"/>
-      <w:r>
-        <w:t xml:space="preserve"> print) or requesting </w:t>
-      </w:r>
-      <w:r>
-        <w:t xml:space="preserve">some </w:t>
-      </w:r>
-      <w:r>
-        <w:t>additional memory (e.g. new).</w:t>
-      </w:r>
-      <w:r>
-        <w:t xml:space="preserve"> For these </w:t>
-      </w:r>
-      <w:r>
-        <w:t xml:space="preserve">types of system calls </w:t>
-      </w:r>
-      <w:r>
-        <w:t>it does not make sense to move the process to the waiting state.</w:t>
-      </w:r>
-      <w:r>
-        <w:t xml:space="preserve"> </w:t>
-      </w:r>
-      <w:r>
-        <w:t>Describe how these system calls might function instead (</w:t>
-      </w:r>
-      <w:proofErr w:type="gramStart"/>
-      <w:r>
-        <w:t>i.e.</w:t>
-      </w:r>
-      <w:proofErr w:type="gramEnd"/>
-      <w:r>
-        <w:t xml:space="preserve"> </w:t>
-      </w:r>
-      <w:r>
-        <w:t>sketch out</w:t>
-      </w:r>
-      <w:r>
-        <w:t xml:space="preserve"> would appear in their boxes on the right in the video</w:t>
-      </w:r>
-      <w:r>
-        <w:t>.</w:t>
-      </w:r>
-      <w:r>
-        <w:t>)</w:t>
-      </w:r>
-      <w:r>
-        <w:t xml:space="preserve">  There are number of reasonable answers here.</w:t>
-      </w:r>
-    </w:p>
-    <w:p>
-      <w:pPr>
-        <w:rPr>
-          <w:rFonts w:cstheme="minorHAnsi"/>
-        </w:rPr>
-      </w:pPr>
-    </w:p>
-    <w:p>
-      <w:pPr>
-        <w:pBdr>
-          <w:top w:val="thinThickThinSmallGap" w:sz="24" w:space="4" w:color="0070C0"/>
-          <w:left w:val="thinThickThinSmallGap" w:sz="24" w:space="4" w:color="0070C0"/>
-          <w:bottom w:val="thinThickThinSmallGap" w:sz="24" w:space="4" w:color="0070C0"/>
-          <w:right w:val="thinThickThinSmallGap" w:sz="24" w:space="4" w:color="0070C0"/>
-        </w:pBdr>
-        <w:rPr>
-          <w:rFonts w:cstheme="minorHAnsi"/>
-        </w:rPr>
-      </w:pPr>
-    </w:p>
-    <w:p/>
-    <w:p>
       <w:pPr>
         <w:rPr>
           <w:b/>
@@ -3450,7 +3788,19 @@
           <w:rPr>
             <w:rStyle w:val="Hyperlink"/>
           </w:rPr>
-          <w:t>https://www.youtube.com/watch?v=FkIWDAtVIUM</w:t>
+          <w:t>https://www.youtube.com/watch?v</w:t>
+        </w:r>
+        <w:r>
+          <w:rPr>
+            <w:rStyle w:val="Hyperlink"/>
+          </w:rPr>
+          <w:t>=</w:t>
+        </w:r>
+        <w:r>
+          <w:rPr>
+            <w:rStyle w:val="Hyperlink"/>
+          </w:rPr>
+          <w:t>FkIWDAtVIUM</w:t>
         </w:r>
       </w:hyperlink>
       <w:r>
@@ -3534,14 +3884,25 @@
           <w:rPr>
             <w:rStyle w:val="Hyperlink"/>
           </w:rPr>
-          <w:t>https://www.youtube.com/watch?v=fLS99zJDHOc</w:t>
+          <w:t>https://www.youtube.com/watc</w:t>
+        </w:r>
+        <w:r>
+          <w:rPr>
+            <w:rStyle w:val="Hyperlink"/>
+          </w:rPr>
+          <w:t>h</w:t>
+        </w:r>
+        <w:r>
+          <w:rPr>
+            <w:rStyle w:val="Hyperlink"/>
+          </w:rPr>
+          <w:t>?v=fLS99zJDHOc</w:t>
         </w:r>
       </w:hyperlink>
       <w:r>
         <w:t xml:space="preserve"> (13:23)</w:t>
       </w:r>
     </w:p>
-    <w:p/>
     <w:p/>
     <w:p>
       <w:pPr>

</xml_diff>